<commit_message>
add response to reviewer 2 regarding evaluation
</commit_message>
<xml_diff>
--- a/submission/response.docx
+++ b/submission/response.docx
@@ -3278,6 +3278,88 @@
         </w:rPr>
         <w:br/>
         <w:t>e. Step 5: covariate balance should occur prior to estimation of treatment effects.</w:t>
+      </w:r>
+    </w:p>
+    <w:p>
+      <w:pPr>
+        <w:pStyle w:val="Normal"/>
+        <w:widowControl/>
+        <w:bidi w:val="0"/>
+        <w:spacing w:before="0" w:after="0"/>
+        <w:ind w:start="0" w:end="0" w:hanging="0"/>
+        <w:jc w:val="start"/>
+        <w:rPr>
+          <w:rFonts w:ascii="Arial" w:hAnsi="Arial"/>
+          <w:sz w:val="20"/>
+          <w:szCs w:val="20"/>
+        </w:rPr>
+      </w:pPr>
+      <w:r>
+        <w:rPr/>
+      </w:r>
+    </w:p>
+    <w:p>
+      <w:pPr>
+        <w:pStyle w:val="Normal"/>
+        <w:widowControl/>
+        <w:bidi w:val="0"/>
+        <w:spacing w:before="0" w:after="0"/>
+        <w:ind w:start="0" w:end="0" w:hanging="0"/>
+        <w:jc w:val="start"/>
+        <w:rPr>
+          <w:rFonts w:ascii="Arial" w:hAnsi="Arial"/>
+          <w:color w:val="3465A4"/>
+          <w:sz w:val="20"/>
+          <w:szCs w:val="20"/>
+        </w:rPr>
+      </w:pPr>
+      <w:r>
+        <w:rPr>
+          <w:rFonts w:ascii="Arial" w:hAnsi="Arial"/>
+          <w:color w:val="3465A4"/>
+          <w:sz w:val="20"/>
+          <w:szCs w:val="20"/>
+        </w:rPr>
+        <w:t xml:space="preserve">This issue was also raised by Reviewer 1. We agree with both reviewers that any evaluation steps need to be performed before any estimation is carried out. We have removed the evaluation section and added relevant parts to the prediction and estimation sections. </w:t>
+      </w:r>
+      <w:r>
+        <w:rPr>
+          <w:rFonts w:eastAsia="AR PL KaitiM GB" w:cs="FreeSans" w:ascii="Arial" w:hAnsi="Arial"/>
+          <w:color w:val="3465A4"/>
+          <w:kern w:val="2"/>
+          <w:sz w:val="20"/>
+          <w:szCs w:val="20"/>
+          <w:lang w:val="en-US" w:eastAsia="zh-CN" w:bidi="hi-IN"/>
+        </w:rPr>
+        <w:t>We provided more details in our response to Reviewer 1.</w:t>
+      </w:r>
+    </w:p>
+    <w:p>
+      <w:pPr>
+        <w:pStyle w:val="Normal"/>
+        <w:widowControl/>
+        <w:bidi w:val="0"/>
+        <w:spacing w:before="0" w:after="0"/>
+        <w:ind w:start="0" w:end="0" w:hanging="0"/>
+        <w:jc w:val="start"/>
+        <w:rPr>
+          <w:rFonts w:ascii="Arial" w:hAnsi="Arial"/>
+          <w:sz w:val="20"/>
+          <w:szCs w:val="20"/>
+        </w:rPr>
+      </w:pPr>
+      <w:r>
+        <w:rPr>
+          <w:rFonts w:ascii="Arial" w:hAnsi="Arial"/>
+          <w:b w:val="false"/>
+          <w:i w:val="false"/>
+          <w:caps w:val="false"/>
+          <w:smallCaps w:val="false"/>
+          <w:color w:val="323130"/>
+          <w:spacing w:val="0"/>
+          <w:sz w:val="20"/>
+          <w:szCs w:val="20"/>
+        </w:rPr>
         <w:br/>
         <w:t>3. Results:</w:t>
         <w:br/>

</xml_diff>